<commit_message>
Change SRS front page
</commit_message>
<xml_diff>
--- a/documentation/SRS_1.docx
+++ b/documentation/SRS_1.docx
@@ -383,26 +383,6 @@
           <w:sz w:val="28"/>
           <w:szCs w:val="28"/>
         </w:rPr>
-      </w:r>
-    </w:p>
-    <w:p>
-      <w:pPr>
-        <w:pStyle w:val="Normal"/>
-        <w:bidi w:val="0"/>
-        <w:jc w:val="left"/>
-        <w:rPr>
-          <w:rFonts w:ascii="Arial" w:hAnsi="Arial"/>
-          <w:sz w:val="28"/>
-          <w:szCs w:val="28"/>
-        </w:rPr>
-      </w:pPr>
-      <w:r>
-        <w:rPr>
-          <w:rFonts w:ascii="Arial" w:hAnsi="Arial"/>
-          <w:sz w:val="28"/>
-          <w:szCs w:val="28"/>
-        </w:rPr>
-        <w:t>Kshitij Nigam</w:t>
       </w:r>
     </w:p>
     <w:p>
@@ -518,15 +498,15 @@
         </w:tblCellMar>
       </w:tblPr>
       <w:tblGrid>
-        <w:gridCol w:w="3212"/>
-        <w:gridCol w:w="3213"/>
+        <w:gridCol w:w="1303"/>
+        <w:gridCol w:w="5122"/>
         <w:gridCol w:w="3213"/>
       </w:tblGrid>
       <w:tr>
         <w:trPr/>
         <w:tc>
           <w:tcPr>
-            <w:tcW w:w="3212" w:type="dxa"/>
+            <w:tcW w:w="1303" w:type="dxa"/>
             <w:tcBorders>
               <w:top w:val="single" w:sz="4" w:space="0" w:color="000000"/>
               <w:left w:val="single" w:sz="4" w:space="0" w:color="000000"/>
@@ -550,34 +530,35 @@
         </w:tc>
         <w:tc>
           <w:tcPr>
+            <w:tcW w:w="5122" w:type="dxa"/>
+            <w:tcBorders>
+              <w:top w:val="single" w:sz="4" w:space="0" w:color="000000"/>
+              <w:left w:val="single" w:sz="4" w:space="0" w:color="000000"/>
+              <w:bottom w:val="single" w:sz="4" w:space="0" w:color="000000"/>
+            </w:tcBorders>
+          </w:tcPr>
+          <w:p>
+            <w:pPr>
+              <w:pStyle w:val="TableContents"/>
+              <w:rPr>
+                <w:rFonts w:ascii="Arial" w:hAnsi="Arial"/>
+              </w:rPr>
+            </w:pPr>
+            <w:r>
+              <w:rPr>
+                <w:rFonts w:ascii="Arial" w:hAnsi="Arial"/>
+              </w:rPr>
+              <w:t>Title</w:t>
+            </w:r>
+          </w:p>
+        </w:tc>
+        <w:tc>
+          <w:tcPr>
             <w:tcW w:w="3213" w:type="dxa"/>
             <w:tcBorders>
               <w:top w:val="single" w:sz="4" w:space="0" w:color="000000"/>
               <w:left w:val="single" w:sz="4" w:space="0" w:color="000000"/>
               <w:bottom w:val="single" w:sz="4" w:space="0" w:color="000000"/>
-            </w:tcBorders>
-          </w:tcPr>
-          <w:p>
-            <w:pPr>
-              <w:pStyle w:val="TableContents"/>
-              <w:rPr>
-                <w:rFonts w:ascii="Arial" w:hAnsi="Arial"/>
-              </w:rPr>
-            </w:pPr>
-            <w:r>
-              <w:rPr>
-                <w:rFonts w:ascii="Arial" w:hAnsi="Arial"/>
-              </w:rPr>
-            </w:r>
-          </w:p>
-        </w:tc>
-        <w:tc>
-          <w:tcPr>
-            <w:tcW w:w="3213" w:type="dxa"/>
-            <w:tcBorders>
-              <w:top w:val="single" w:sz="4" w:space="0" w:color="000000"/>
-              <w:left w:val="single" w:sz="4" w:space="0" w:color="000000"/>
-              <w:bottom w:val="single" w:sz="4" w:space="0" w:color="000000"/>
               <w:right w:val="single" w:sz="4" w:space="0" w:color="000000"/>
             </w:tcBorders>
           </w:tcPr>
@@ -592,6 +573,7 @@
               <w:rPr>
                 <w:rFonts w:ascii="Arial" w:hAnsi="Arial"/>
               </w:rPr>
+              <w:t>Page No.</w:t>
             </w:r>
           </w:p>
         </w:tc>
@@ -600,45 +582,47 @@
         <w:trPr/>
         <w:tc>
           <w:tcPr>
-            <w:tcW w:w="3212" w:type="dxa"/>
-            <w:tcBorders>
-              <w:left w:val="single" w:sz="4" w:space="0" w:color="000000"/>
-              <w:bottom w:val="single" w:sz="4" w:space="0" w:color="000000"/>
-            </w:tcBorders>
-          </w:tcPr>
-          <w:p>
-            <w:pPr>
-              <w:pStyle w:val="TableContents"/>
-              <w:rPr>
-                <w:rFonts w:ascii="Arial" w:hAnsi="Arial"/>
-              </w:rPr>
-            </w:pPr>
-            <w:r>
-              <w:rPr>
-                <w:rFonts w:ascii="Arial" w:hAnsi="Arial"/>
-              </w:rPr>
-            </w:r>
-          </w:p>
-        </w:tc>
-        <w:tc>
-          <w:tcPr>
-            <w:tcW w:w="3213" w:type="dxa"/>
-            <w:tcBorders>
-              <w:left w:val="single" w:sz="4" w:space="0" w:color="000000"/>
-              <w:bottom w:val="single" w:sz="4" w:space="0" w:color="000000"/>
-            </w:tcBorders>
-          </w:tcPr>
-          <w:p>
-            <w:pPr>
-              <w:pStyle w:val="TableContents"/>
-              <w:rPr>
-                <w:rFonts w:ascii="Arial" w:hAnsi="Arial"/>
-              </w:rPr>
-            </w:pPr>
-            <w:r>
-              <w:rPr>
-                <w:rFonts w:ascii="Arial" w:hAnsi="Arial"/>
-              </w:rPr>
+            <w:tcW w:w="1303" w:type="dxa"/>
+            <w:tcBorders>
+              <w:left w:val="single" w:sz="4" w:space="0" w:color="000000"/>
+              <w:bottom w:val="single" w:sz="4" w:space="0" w:color="000000"/>
+            </w:tcBorders>
+          </w:tcPr>
+          <w:p>
+            <w:pPr>
+              <w:pStyle w:val="TableContents"/>
+              <w:rPr>
+                <w:rFonts w:ascii="Arial" w:hAnsi="Arial"/>
+              </w:rPr>
+            </w:pPr>
+            <w:r>
+              <w:rPr>
+                <w:rFonts w:ascii="Arial" w:hAnsi="Arial"/>
+              </w:rPr>
+              <w:t>1.</w:t>
+            </w:r>
+          </w:p>
+        </w:tc>
+        <w:tc>
+          <w:tcPr>
+            <w:tcW w:w="5122" w:type="dxa"/>
+            <w:tcBorders>
+              <w:left w:val="single" w:sz="4" w:space="0" w:color="000000"/>
+              <w:bottom w:val="single" w:sz="4" w:space="0" w:color="000000"/>
+            </w:tcBorders>
+          </w:tcPr>
+          <w:p>
+            <w:pPr>
+              <w:pStyle w:val="TableContents"/>
+              <w:rPr>
+                <w:rFonts w:ascii="Arial" w:hAnsi="Arial"/>
+              </w:rPr>
+            </w:pPr>
+            <w:r>
+              <w:rPr>
+                <w:rFonts w:ascii="Arial" w:hAnsi="Arial"/>
+              </w:rPr>
+              <w:t>Introduction</w:t>
             </w:r>
           </w:p>
         </w:tc>
@@ -670,45 +654,47 @@
         <w:trPr/>
         <w:tc>
           <w:tcPr>
-            <w:tcW w:w="3212" w:type="dxa"/>
-            <w:tcBorders>
-              <w:left w:val="single" w:sz="4" w:space="0" w:color="000000"/>
-              <w:bottom w:val="single" w:sz="4" w:space="0" w:color="000000"/>
-            </w:tcBorders>
-          </w:tcPr>
-          <w:p>
-            <w:pPr>
-              <w:pStyle w:val="TableContents"/>
-              <w:rPr>
-                <w:rFonts w:ascii="Arial" w:hAnsi="Arial"/>
-              </w:rPr>
-            </w:pPr>
-            <w:r>
-              <w:rPr>
-                <w:rFonts w:ascii="Arial" w:hAnsi="Arial"/>
-              </w:rPr>
-            </w:r>
-          </w:p>
-        </w:tc>
-        <w:tc>
-          <w:tcPr>
-            <w:tcW w:w="3213" w:type="dxa"/>
-            <w:tcBorders>
-              <w:left w:val="single" w:sz="4" w:space="0" w:color="000000"/>
-              <w:bottom w:val="single" w:sz="4" w:space="0" w:color="000000"/>
-            </w:tcBorders>
-          </w:tcPr>
-          <w:p>
-            <w:pPr>
-              <w:pStyle w:val="TableContents"/>
-              <w:rPr>
-                <w:rFonts w:ascii="Arial" w:hAnsi="Arial"/>
-              </w:rPr>
-            </w:pPr>
-            <w:r>
-              <w:rPr>
-                <w:rFonts w:ascii="Arial" w:hAnsi="Arial"/>
-              </w:rPr>
+            <w:tcW w:w="1303" w:type="dxa"/>
+            <w:tcBorders>
+              <w:left w:val="single" w:sz="4" w:space="0" w:color="000000"/>
+              <w:bottom w:val="single" w:sz="4" w:space="0" w:color="000000"/>
+            </w:tcBorders>
+          </w:tcPr>
+          <w:p>
+            <w:pPr>
+              <w:pStyle w:val="TableContents"/>
+              <w:rPr>
+                <w:rFonts w:ascii="Arial" w:hAnsi="Arial"/>
+              </w:rPr>
+            </w:pPr>
+            <w:r>
+              <w:rPr>
+                <w:rFonts w:ascii="Arial" w:hAnsi="Arial"/>
+              </w:rPr>
+              <w:t>2.</w:t>
+            </w:r>
+          </w:p>
+        </w:tc>
+        <w:tc>
+          <w:tcPr>
+            <w:tcW w:w="5122" w:type="dxa"/>
+            <w:tcBorders>
+              <w:left w:val="single" w:sz="4" w:space="0" w:color="000000"/>
+              <w:bottom w:val="single" w:sz="4" w:space="0" w:color="000000"/>
+            </w:tcBorders>
+          </w:tcPr>
+          <w:p>
+            <w:pPr>
+              <w:pStyle w:val="TableContents"/>
+              <w:rPr>
+                <w:rFonts w:ascii="Arial" w:hAnsi="Arial"/>
+              </w:rPr>
+            </w:pPr>
+            <w:r>
+              <w:rPr>
+                <w:rFonts w:ascii="Arial" w:hAnsi="Arial"/>
+              </w:rPr>
+              <w:t>Overall description</w:t>
             </w:r>
           </w:p>
         </w:tc>
@@ -740,45 +726,47 @@
         <w:trPr/>
         <w:tc>
           <w:tcPr>
-            <w:tcW w:w="3212" w:type="dxa"/>
-            <w:tcBorders>
-              <w:left w:val="single" w:sz="4" w:space="0" w:color="000000"/>
-              <w:bottom w:val="single" w:sz="4" w:space="0" w:color="000000"/>
-            </w:tcBorders>
-          </w:tcPr>
-          <w:p>
-            <w:pPr>
-              <w:pStyle w:val="TableContents"/>
-              <w:rPr>
-                <w:rFonts w:ascii="Arial" w:hAnsi="Arial"/>
-              </w:rPr>
-            </w:pPr>
-            <w:r>
-              <w:rPr>
-                <w:rFonts w:ascii="Arial" w:hAnsi="Arial"/>
-              </w:rPr>
-            </w:r>
-          </w:p>
-        </w:tc>
-        <w:tc>
-          <w:tcPr>
-            <w:tcW w:w="3213" w:type="dxa"/>
-            <w:tcBorders>
-              <w:left w:val="single" w:sz="4" w:space="0" w:color="000000"/>
-              <w:bottom w:val="single" w:sz="4" w:space="0" w:color="000000"/>
-            </w:tcBorders>
-          </w:tcPr>
-          <w:p>
-            <w:pPr>
-              <w:pStyle w:val="TableContents"/>
-              <w:rPr>
-                <w:rFonts w:ascii="Arial" w:hAnsi="Arial"/>
-              </w:rPr>
-            </w:pPr>
-            <w:r>
-              <w:rPr>
-                <w:rFonts w:ascii="Arial" w:hAnsi="Arial"/>
-              </w:rPr>
+            <w:tcW w:w="1303" w:type="dxa"/>
+            <w:tcBorders>
+              <w:left w:val="single" w:sz="4" w:space="0" w:color="000000"/>
+              <w:bottom w:val="single" w:sz="4" w:space="0" w:color="000000"/>
+            </w:tcBorders>
+          </w:tcPr>
+          <w:p>
+            <w:pPr>
+              <w:pStyle w:val="TableContents"/>
+              <w:rPr>
+                <w:rFonts w:ascii="Arial" w:hAnsi="Arial"/>
+              </w:rPr>
+            </w:pPr>
+            <w:r>
+              <w:rPr>
+                <w:rFonts w:ascii="Arial" w:hAnsi="Arial"/>
+              </w:rPr>
+              <w:t>3.</w:t>
+            </w:r>
+          </w:p>
+        </w:tc>
+        <w:tc>
+          <w:tcPr>
+            <w:tcW w:w="5122" w:type="dxa"/>
+            <w:tcBorders>
+              <w:left w:val="single" w:sz="4" w:space="0" w:color="000000"/>
+              <w:bottom w:val="single" w:sz="4" w:space="0" w:color="000000"/>
+            </w:tcBorders>
+          </w:tcPr>
+          <w:p>
+            <w:pPr>
+              <w:pStyle w:val="TableContents"/>
+              <w:rPr>
+                <w:rFonts w:ascii="Arial" w:hAnsi="Arial"/>
+              </w:rPr>
+            </w:pPr>
+            <w:r>
+              <w:rPr>
+                <w:rFonts w:ascii="Arial" w:hAnsi="Arial"/>
+              </w:rPr>
+              <w:t>Specific Requirments</w:t>
             </w:r>
           </w:p>
         </w:tc>
@@ -810,29 +798,30 @@
         <w:trPr/>
         <w:tc>
           <w:tcPr>
-            <w:tcW w:w="3212" w:type="dxa"/>
-            <w:tcBorders>
-              <w:left w:val="single" w:sz="4" w:space="0" w:color="000000"/>
-              <w:bottom w:val="single" w:sz="4" w:space="0" w:color="000000"/>
-            </w:tcBorders>
-          </w:tcPr>
-          <w:p>
-            <w:pPr>
-              <w:pStyle w:val="TableContents"/>
-              <w:rPr>
-                <w:rFonts w:ascii="Arial" w:hAnsi="Arial"/>
-              </w:rPr>
-            </w:pPr>
-            <w:r>
-              <w:rPr>
-                <w:rFonts w:ascii="Arial" w:hAnsi="Arial"/>
-              </w:rPr>
-            </w:r>
-          </w:p>
-        </w:tc>
-        <w:tc>
-          <w:tcPr>
-            <w:tcW w:w="3213" w:type="dxa"/>
+            <w:tcW w:w="1303" w:type="dxa"/>
+            <w:tcBorders>
+              <w:left w:val="single" w:sz="4" w:space="0" w:color="000000"/>
+              <w:bottom w:val="single" w:sz="4" w:space="0" w:color="000000"/>
+            </w:tcBorders>
+          </w:tcPr>
+          <w:p>
+            <w:pPr>
+              <w:pStyle w:val="TableContents"/>
+              <w:rPr>
+                <w:rFonts w:ascii="Arial" w:hAnsi="Arial"/>
+              </w:rPr>
+            </w:pPr>
+            <w:r>
+              <w:rPr>
+                <w:rFonts w:ascii="Arial" w:hAnsi="Arial"/>
+              </w:rPr>
+              <w:t>4.</w:t>
+            </w:r>
+          </w:p>
+        </w:tc>
+        <w:tc>
+          <w:tcPr>
+            <w:tcW w:w="5122" w:type="dxa"/>
             <w:tcBorders>
               <w:left w:val="single" w:sz="4" w:space="0" w:color="000000"/>
               <w:bottom w:val="single" w:sz="4" w:space="0" w:color="000000"/>
@@ -880,7 +869,30 @@
         <w:trPr/>
         <w:tc>
           <w:tcPr>
-            <w:tcW w:w="3212" w:type="dxa"/>
+            <w:tcW w:w="1303" w:type="dxa"/>
+            <w:tcBorders>
+              <w:left w:val="single" w:sz="4" w:space="0" w:color="000000"/>
+              <w:bottom w:val="single" w:sz="4" w:space="0" w:color="000000"/>
+            </w:tcBorders>
+          </w:tcPr>
+          <w:p>
+            <w:pPr>
+              <w:pStyle w:val="TableContents"/>
+              <w:rPr>
+                <w:rFonts w:ascii="Arial" w:hAnsi="Arial"/>
+              </w:rPr>
+            </w:pPr>
+            <w:r>
+              <w:rPr>
+                <w:rFonts w:ascii="Arial" w:hAnsi="Arial"/>
+              </w:rPr>
+              <w:t>5.</w:t>
+            </w:r>
+          </w:p>
+        </w:tc>
+        <w:tc>
+          <w:tcPr>
+            <w:tcW w:w="5122" w:type="dxa"/>
             <w:tcBorders>
               <w:left w:val="single" w:sz="4" w:space="0" w:color="000000"/>
               <w:bottom w:val="single" w:sz="4" w:space="0" w:color="000000"/>
@@ -903,6 +915,55 @@
         <w:tc>
           <w:tcPr>
             <w:tcW w:w="3213" w:type="dxa"/>
+            <w:tcBorders>
+              <w:left w:val="single" w:sz="4" w:space="0" w:color="000000"/>
+              <w:bottom w:val="single" w:sz="4" w:space="0" w:color="000000"/>
+              <w:right w:val="single" w:sz="4" w:space="0" w:color="000000"/>
+            </w:tcBorders>
+          </w:tcPr>
+          <w:p>
+            <w:pPr>
+              <w:pStyle w:val="TableContents"/>
+              <w:rPr>
+                <w:rFonts w:ascii="Arial" w:hAnsi="Arial"/>
+              </w:rPr>
+            </w:pPr>
+            <w:r>
+              <w:rPr>
+                <w:rFonts w:ascii="Arial" w:hAnsi="Arial"/>
+              </w:rPr>
+            </w:r>
+          </w:p>
+        </w:tc>
+      </w:tr>
+      <w:tr>
+        <w:trPr/>
+        <w:tc>
+          <w:tcPr>
+            <w:tcW w:w="1303" w:type="dxa"/>
+            <w:tcBorders>
+              <w:left w:val="single" w:sz="4" w:space="0" w:color="000000"/>
+              <w:bottom w:val="single" w:sz="4" w:space="0" w:color="000000"/>
+            </w:tcBorders>
+          </w:tcPr>
+          <w:p>
+            <w:pPr>
+              <w:pStyle w:val="TableContents"/>
+              <w:rPr>
+                <w:rFonts w:ascii="Arial" w:hAnsi="Arial"/>
+              </w:rPr>
+            </w:pPr>
+            <w:r>
+              <w:rPr>
+                <w:rFonts w:ascii="Arial" w:hAnsi="Arial"/>
+              </w:rPr>
+              <w:t>6.</w:t>
+            </w:r>
+          </w:p>
+        </w:tc>
+        <w:tc>
+          <w:tcPr>
+            <w:tcW w:w="5122" w:type="dxa"/>
             <w:tcBorders>
               <w:left w:val="single" w:sz="4" w:space="0" w:color="000000"/>
               <w:bottom w:val="single" w:sz="4" w:space="0" w:color="000000"/>

</xml_diff>